<commit_message>
Configuracion de Slider Header y otros atributos html/css
</commit_message>
<xml_diff>
--- a/Correciones FINALES ESTHER .docx
+++ b/Correciones FINALES ESTHER .docx
@@ -430,7 +430,19 @@
         <w:rPr>
           <w:lang w:val="es-US"/>
         </w:rPr>
-        <w:t>Signo de pregunta no esta colocado (¿)</w:t>
+        <w:t xml:space="preserve">Signo de pregunta no </w:t>
+      </w:r>
+      <w:r>
+        <w:rPr>
+          <w:lang w:val="es-US"/>
+        </w:rPr>
+        <w:t>está</w:t>
+      </w:r>
+      <w:r>
+        <w:rPr>
+          <w:lang w:val="es-US"/>
+        </w:rPr>
+        <w:t xml:space="preserve"> colocado (¿)</w:t>
       </w:r>
     </w:p>
     <w:p>
@@ -475,6 +487,42 @@
           <w:lang w:val="es-US"/>
         </w:rPr>
         <w:t>En la pregunta del chat. Debajo la imagen para referencia.</w:t>
+      </w:r>
+    </w:p>
+    <w:p>
+      <w:pPr>
+        <w:rPr>
+          <w:color w:val="FF0000"/>
+          <w:lang w:val="es-US"/>
+        </w:rPr>
+      </w:pPr>
+      <w:r>
+        <w:rPr>
+          <w:color w:val="2E74B5" w:themeColor="accent1" w:themeShade="BF"/>
+          <w:lang w:val="es-US"/>
+        </w:rPr>
+        <w:br/>
+      </w:r>
+      <w:r>
+        <w:rPr>
+          <w:color w:val="FF0000"/>
+          <w:lang w:val="es-US"/>
+        </w:rPr>
+        <w:t>[</w:t>
+      </w:r>
+      <w:r>
+        <w:rPr>
+          <w:color w:val="FF0000"/>
+          <w:lang w:val="es-US"/>
+        </w:rPr>
+        <w:t>dicho signo es configurable desde TRENGO donde yo no tengo acceso</w:t>
+      </w:r>
+      <w:r>
+        <w:rPr>
+          <w:color w:val="FF0000"/>
+          <w:lang w:val="es-US"/>
+        </w:rPr>
+        <w:t>]</w:t>
       </w:r>
     </w:p>
     <w:p>
@@ -1110,7 +1158,6 @@
         <w:rPr>
           <w:lang w:val="es-US"/>
         </w:rPr>
-        <w:lastRenderedPageBreak/>
         <w:t xml:space="preserve">QUEZADA ONLINE </w:t>
       </w:r>
     </w:p>
@@ -1138,6 +1185,57 @@
           <w:lang w:val="es-US"/>
         </w:rPr>
         <w:t>¿C´OMO ME PUEDO BENEFICIAR DE QUEZADA ONLINE?</w:t>
+      </w:r>
+      <w:r>
+        <w:rPr>
+          <w:noProof/>
+          <w:lang w:val="es-US"/>
+        </w:rPr>
+        <w:drawing>
+          <wp:inline distT="0" distB="0" distL="0" distR="0" wp14:anchorId="0CF3E7CE" wp14:editId="71152456">
+            <wp:extent cx="182880" cy="152400"/>
+            <wp:effectExtent l="0" t="0" r="7620" b="0"/>
+            <wp:docPr id="1135326927" name="Imagen 1"/>
+            <wp:cNvGraphicFramePr>
+              <a:graphicFrameLocks xmlns:a="http://schemas.openxmlformats.org/drawingml/2006/main" noChangeAspect="1"/>
+            </wp:cNvGraphicFramePr>
+            <a:graphic xmlns:a="http://schemas.openxmlformats.org/drawingml/2006/main">
+              <a:graphicData uri="http://schemas.openxmlformats.org/drawingml/2006/picture">
+                <pic:pic xmlns:pic="http://schemas.openxmlformats.org/drawingml/2006/picture">
+                  <pic:nvPicPr>
+                    <pic:cNvPr id="0" name="Picture 2"/>
+                    <pic:cNvPicPr>
+                      <a:picLocks noChangeAspect="1" noChangeArrowheads="1"/>
+                    </pic:cNvPicPr>
+                  </pic:nvPicPr>
+                  <pic:blipFill>
+                    <a:blip r:embed="rId6">
+                      <a:extLst>
+                        <a:ext uri="{28A0092B-C50C-407E-A947-70E740481C1C}">
+                          <a14:useLocalDpi xmlns:a14="http://schemas.microsoft.com/office/drawing/2010/main" val="0"/>
+                        </a:ext>
+                      </a:extLst>
+                    </a:blip>
+                    <a:srcRect/>
+                    <a:stretch>
+                      <a:fillRect/>
+                    </a:stretch>
+                  </pic:blipFill>
+                  <pic:spPr bwMode="auto">
+                    <a:xfrm>
+                      <a:off x="0" y="0"/>
+                      <a:ext cx="182880" cy="152400"/>
+                    </a:xfrm>
+                    <a:prstGeom prst="rect">
+                      <a:avLst/>
+                    </a:prstGeom>
+                    <a:noFill/>
+                  </pic:spPr>
+                </pic:pic>
+              </a:graphicData>
+            </a:graphic>
+          </wp:inline>
+        </w:drawing>
       </w:r>
     </w:p>
     <w:p>
@@ -1482,6 +1580,58 @@
           <w:lang w:val="es-US"/>
         </w:rPr>
         <w:t xml:space="preserve"> que le pongas iconos en lugar de texto:</w:t>
+      </w:r>
+      <w:r>
+        <w:rPr>
+          <w:noProof/>
+          <w:color w:val="2E74B5" w:themeColor="accent1" w:themeShade="BF"/>
+          <w:lang w:val="es-US"/>
+        </w:rPr>
+        <w:drawing>
+          <wp:inline distT="0" distB="0" distL="0" distR="0" wp14:anchorId="6FBE1B93" wp14:editId="039E6F6F">
+            <wp:extent cx="182880" cy="152400"/>
+            <wp:effectExtent l="0" t="0" r="7620" b="0"/>
+            <wp:docPr id="2038768403" name="Imagen 2"/>
+            <wp:cNvGraphicFramePr>
+              <a:graphicFrameLocks xmlns:a="http://schemas.openxmlformats.org/drawingml/2006/main" noChangeAspect="1"/>
+            </wp:cNvGraphicFramePr>
+            <a:graphic xmlns:a="http://schemas.openxmlformats.org/drawingml/2006/main">
+              <a:graphicData uri="http://schemas.openxmlformats.org/drawingml/2006/picture">
+                <pic:pic xmlns:pic="http://schemas.openxmlformats.org/drawingml/2006/picture">
+                  <pic:nvPicPr>
+                    <pic:cNvPr id="0" name="Picture 3"/>
+                    <pic:cNvPicPr>
+                      <a:picLocks noChangeAspect="1" noChangeArrowheads="1"/>
+                    </pic:cNvPicPr>
+                  </pic:nvPicPr>
+                  <pic:blipFill>
+                    <a:blip r:embed="rId6">
+                      <a:extLst>
+                        <a:ext uri="{28A0092B-C50C-407E-A947-70E740481C1C}">
+                          <a14:useLocalDpi xmlns:a14="http://schemas.microsoft.com/office/drawing/2010/main" val="0"/>
+                        </a:ext>
+                      </a:extLst>
+                    </a:blip>
+                    <a:srcRect/>
+                    <a:stretch>
+                      <a:fillRect/>
+                    </a:stretch>
+                  </pic:blipFill>
+                  <pic:spPr bwMode="auto">
+                    <a:xfrm>
+                      <a:off x="0" y="0"/>
+                      <a:ext cx="182880" cy="152400"/>
+                    </a:xfrm>
+                    <a:prstGeom prst="rect">
+                      <a:avLst/>
+                    </a:prstGeom>
+                    <a:noFill/>
+                  </pic:spPr>
+                </pic:pic>
+              </a:graphicData>
+            </a:graphic>
+          </wp:inline>
+        </w:drawing>
       </w:r>
     </w:p>
     <w:p>
@@ -1636,7 +1786,7 @@
                     <pic:cNvPicPr/>
                   </pic:nvPicPr>
                   <pic:blipFill>
-                    <a:blip r:embed="rId6"/>
+                    <a:blip r:embed="rId7"/>
                     <a:stretch>
                       <a:fillRect/>
                     </a:stretch>
@@ -1668,6 +1818,7 @@
         <w:rPr>
           <w:noProof/>
         </w:rPr>
+        <w:lastRenderedPageBreak/>
         <w:drawing>
           <wp:inline distT="0" distB="0" distL="0" distR="0" wp14:anchorId="69F95266" wp14:editId="44303832">
             <wp:extent cx="3657600" cy="1520068"/>
@@ -1684,7 +1835,7 @@
                     <pic:cNvPicPr/>
                   </pic:nvPicPr>
                   <pic:blipFill>
-                    <a:blip r:embed="rId7"/>
+                    <a:blip r:embed="rId8"/>
                     <a:stretch>
                       <a:fillRect/>
                     </a:stretch>
@@ -1717,7 +1868,6 @@
           <w:color w:val="2E74B5" w:themeColor="accent1" w:themeShade="BF"/>
           <w:lang w:val="es-US"/>
         </w:rPr>
-        <w:lastRenderedPageBreak/>
         <w:t>Esto es un ejemplo, no tiene que ser tal cual.</w:t>
       </w:r>
     </w:p>
@@ -1993,6 +2143,57 @@
       </w:r>
       <w:r>
         <w:rPr>
+          <w:noProof/>
+          <w:lang w:val="es-US"/>
+        </w:rPr>
+        <w:drawing>
+          <wp:inline distT="0" distB="0" distL="0" distR="0" wp14:anchorId="0CE7C5CD" wp14:editId="0AD6E259">
+            <wp:extent cx="182880" cy="152400"/>
+            <wp:effectExtent l="0" t="0" r="7620" b="0"/>
+            <wp:docPr id="2066472477" name="Imagen 3"/>
+            <wp:cNvGraphicFramePr>
+              <a:graphicFrameLocks xmlns:a="http://schemas.openxmlformats.org/drawingml/2006/main" noChangeAspect="1"/>
+            </wp:cNvGraphicFramePr>
+            <a:graphic xmlns:a="http://schemas.openxmlformats.org/drawingml/2006/main">
+              <a:graphicData uri="http://schemas.openxmlformats.org/drawingml/2006/picture">
+                <pic:pic xmlns:pic="http://schemas.openxmlformats.org/drawingml/2006/picture">
+                  <pic:nvPicPr>
+                    <pic:cNvPr id="0" name="Picture 4"/>
+                    <pic:cNvPicPr>
+                      <a:picLocks noChangeAspect="1" noChangeArrowheads="1"/>
+                    </pic:cNvPicPr>
+                  </pic:nvPicPr>
+                  <pic:blipFill>
+                    <a:blip r:embed="rId6">
+                      <a:extLst>
+                        <a:ext uri="{28A0092B-C50C-407E-A947-70E740481C1C}">
+                          <a14:useLocalDpi xmlns:a14="http://schemas.microsoft.com/office/drawing/2010/main" val="0"/>
+                        </a:ext>
+                      </a:extLst>
+                    </a:blip>
+                    <a:srcRect/>
+                    <a:stretch>
+                      <a:fillRect/>
+                    </a:stretch>
+                  </pic:blipFill>
+                  <pic:spPr bwMode="auto">
+                    <a:xfrm>
+                      <a:off x="0" y="0"/>
+                      <a:ext cx="182880" cy="152400"/>
+                    </a:xfrm>
+                    <a:prstGeom prst="rect">
+                      <a:avLst/>
+                    </a:prstGeom>
+                    <a:noFill/>
+                  </pic:spPr>
+                </pic:pic>
+              </a:graphicData>
+            </a:graphic>
+          </wp:inline>
+        </w:drawing>
+      </w:r>
+      <w:r>
+        <w:rPr>
           <w:lang w:val="es-US"/>
         </w:rPr>
         <w:br/>
@@ -2153,6 +2354,57 @@
       </w:r>
       <w:r>
         <w:rPr>
+          <w:noProof/>
+          <w:lang w:val="es-US"/>
+        </w:rPr>
+        <w:drawing>
+          <wp:inline distT="0" distB="0" distL="0" distR="0" wp14:anchorId="29C481F2" wp14:editId="72166FF3">
+            <wp:extent cx="182880" cy="152400"/>
+            <wp:effectExtent l="0" t="0" r="7620" b="0"/>
+            <wp:docPr id="660266678" name="Imagen 5"/>
+            <wp:cNvGraphicFramePr>
+              <a:graphicFrameLocks xmlns:a="http://schemas.openxmlformats.org/drawingml/2006/main" noChangeAspect="1"/>
+            </wp:cNvGraphicFramePr>
+            <a:graphic xmlns:a="http://schemas.openxmlformats.org/drawingml/2006/main">
+              <a:graphicData uri="http://schemas.openxmlformats.org/drawingml/2006/picture">
+                <pic:pic xmlns:pic="http://schemas.openxmlformats.org/drawingml/2006/picture">
+                  <pic:nvPicPr>
+                    <pic:cNvPr id="0" name="Picture 6"/>
+                    <pic:cNvPicPr>
+                      <a:picLocks noChangeAspect="1" noChangeArrowheads="1"/>
+                    </pic:cNvPicPr>
+                  </pic:nvPicPr>
+                  <pic:blipFill>
+                    <a:blip r:embed="rId6">
+                      <a:extLst>
+                        <a:ext uri="{28A0092B-C50C-407E-A947-70E740481C1C}">
+                          <a14:useLocalDpi xmlns:a14="http://schemas.microsoft.com/office/drawing/2010/main" val="0"/>
+                        </a:ext>
+                      </a:extLst>
+                    </a:blip>
+                    <a:srcRect/>
+                    <a:stretch>
+                      <a:fillRect/>
+                    </a:stretch>
+                  </pic:blipFill>
+                  <pic:spPr bwMode="auto">
+                    <a:xfrm>
+                      <a:off x="0" y="0"/>
+                      <a:ext cx="182880" cy="152400"/>
+                    </a:xfrm>
+                    <a:prstGeom prst="rect">
+                      <a:avLst/>
+                    </a:prstGeom>
+                    <a:noFill/>
+                  </pic:spPr>
+                </pic:pic>
+              </a:graphicData>
+            </a:graphic>
+          </wp:inline>
+        </w:drawing>
+      </w:r>
+      <w:r>
+        <w:rPr>
           <w:lang w:val="es-US"/>
         </w:rPr>
         <w:br/>
@@ -2177,6 +2429,7 @@
           <w:color w:val="2E74B5" w:themeColor="accent1" w:themeShade="BF"/>
           <w:lang w:val="es-US"/>
         </w:rPr>
+        <w:lastRenderedPageBreak/>
         <w:t>Iría</w:t>
       </w:r>
       <w:r>
@@ -2204,7 +2457,6 @@
         <w:rPr>
           <w:noProof/>
         </w:rPr>
-        <w:lastRenderedPageBreak/>
         <w:drawing>
           <wp:inline distT="0" distB="0" distL="0" distR="0" wp14:anchorId="35F919C0" wp14:editId="4F2A38ED">
             <wp:extent cx="5612130" cy="2119630"/>
@@ -2221,7 +2473,7 @@
                     <pic:cNvPicPr/>
                   </pic:nvPicPr>
                   <pic:blipFill>
-                    <a:blip r:embed="rId8"/>
+                    <a:blip r:embed="rId9"/>
                     <a:stretch>
                       <a:fillRect/>
                     </a:stretch>
@@ -2266,6 +2518,57 @@
         </w:rPr>
         <w:t>Cambio@quezada.do</w:t>
       </w:r>
+      <w:r>
+        <w:rPr>
+          <w:noProof/>
+          <w:lang w:val="es-US"/>
+        </w:rPr>
+        <w:drawing>
+          <wp:inline distT="0" distB="0" distL="0" distR="0" wp14:anchorId="32A6FC40" wp14:editId="2D8001DA">
+            <wp:extent cx="182880" cy="152400"/>
+            <wp:effectExtent l="0" t="0" r="7620" b="0"/>
+            <wp:docPr id="1492116127" name="Imagen 6"/>
+            <wp:cNvGraphicFramePr>
+              <a:graphicFrameLocks xmlns:a="http://schemas.openxmlformats.org/drawingml/2006/main" noChangeAspect="1"/>
+            </wp:cNvGraphicFramePr>
+            <a:graphic xmlns:a="http://schemas.openxmlformats.org/drawingml/2006/main">
+              <a:graphicData uri="http://schemas.openxmlformats.org/drawingml/2006/picture">
+                <pic:pic xmlns:pic="http://schemas.openxmlformats.org/drawingml/2006/picture">
+                  <pic:nvPicPr>
+                    <pic:cNvPr id="0" name="Picture 7"/>
+                    <pic:cNvPicPr>
+                      <a:picLocks noChangeAspect="1" noChangeArrowheads="1"/>
+                    </pic:cNvPicPr>
+                  </pic:nvPicPr>
+                  <pic:blipFill>
+                    <a:blip r:embed="rId6">
+                      <a:extLst>
+                        <a:ext uri="{28A0092B-C50C-407E-A947-70E740481C1C}">
+                          <a14:useLocalDpi xmlns:a14="http://schemas.microsoft.com/office/drawing/2010/main" val="0"/>
+                        </a:ext>
+                      </a:extLst>
+                    </a:blip>
+                    <a:srcRect/>
+                    <a:stretch>
+                      <a:fillRect/>
+                    </a:stretch>
+                  </pic:blipFill>
+                  <pic:spPr bwMode="auto">
+                    <a:xfrm>
+                      <a:off x="0" y="0"/>
+                      <a:ext cx="182880" cy="152400"/>
+                    </a:xfrm>
+                    <a:prstGeom prst="rect">
+                      <a:avLst/>
+                    </a:prstGeom>
+                    <a:noFill/>
+                  </pic:spPr>
+                </pic:pic>
+              </a:graphicData>
+            </a:graphic>
+          </wp:inline>
+        </w:drawing>
+      </w:r>
     </w:p>
     <w:p>
       <w:pPr>
@@ -2291,6 +2594,57 @@
           <w:lang w:val="es-US"/>
         </w:rPr>
         <w:t>Agregar botón de solicitar tasa en el cuadro del medio debajo de los correos.</w:t>
+      </w:r>
+      <w:r>
+        <w:rPr>
+          <w:noProof/>
+          <w:lang w:val="es-US"/>
+        </w:rPr>
+        <w:drawing>
+          <wp:inline distT="0" distB="0" distL="0" distR="0" wp14:anchorId="4EF72E91" wp14:editId="224D8EF0">
+            <wp:extent cx="182880" cy="152400"/>
+            <wp:effectExtent l="0" t="0" r="7620" b="0"/>
+            <wp:docPr id="1372533551" name="Imagen 7"/>
+            <wp:cNvGraphicFramePr>
+              <a:graphicFrameLocks xmlns:a="http://schemas.openxmlformats.org/drawingml/2006/main" noChangeAspect="1"/>
+            </wp:cNvGraphicFramePr>
+            <a:graphic xmlns:a="http://schemas.openxmlformats.org/drawingml/2006/main">
+              <a:graphicData uri="http://schemas.openxmlformats.org/drawingml/2006/picture">
+                <pic:pic xmlns:pic="http://schemas.openxmlformats.org/drawingml/2006/picture">
+                  <pic:nvPicPr>
+                    <pic:cNvPr id="0" name="Picture 8"/>
+                    <pic:cNvPicPr>
+                      <a:picLocks noChangeAspect="1" noChangeArrowheads="1"/>
+                    </pic:cNvPicPr>
+                  </pic:nvPicPr>
+                  <pic:blipFill>
+                    <a:blip r:embed="rId6">
+                      <a:extLst>
+                        <a:ext uri="{28A0092B-C50C-407E-A947-70E740481C1C}">
+                          <a14:useLocalDpi xmlns:a14="http://schemas.microsoft.com/office/drawing/2010/main" val="0"/>
+                        </a:ext>
+                      </a:extLst>
+                    </a:blip>
+                    <a:srcRect/>
+                    <a:stretch>
+                      <a:fillRect/>
+                    </a:stretch>
+                  </pic:blipFill>
+                  <pic:spPr bwMode="auto">
+                    <a:xfrm>
+                      <a:off x="0" y="0"/>
+                      <a:ext cx="182880" cy="152400"/>
+                    </a:xfrm>
+                    <a:prstGeom prst="rect">
+                      <a:avLst/>
+                    </a:prstGeom>
+                    <a:noFill/>
+                  </pic:spPr>
+                </pic:pic>
+              </a:graphicData>
+            </a:graphic>
+          </wp:inline>
+        </w:drawing>
       </w:r>
     </w:p>
     <w:p>

</xml_diff>